<commit_message>
Updated the report with sreenshots
</commit_message>
<xml_diff>
--- a/HW2/HW2.docx
+++ b/HW2/HW2.docx
@@ -173,17 +173,1748 @@
           <w:rtl/>
           <w:lang w:val="en-US" w:bidi="he-IL"/>
         </w:rPr>
-        <w:t xml:space="preserve"> 1:</w:t>
-      </w:r>
-    </w:p>
-    <w:p>
-      <w:pPr>
-        <w:bidi/>
-        <w:rPr>
-          <w:rFonts w:hint="cs"/>
+        <w:t xml:space="preserve"> 1</w:t>
+      </w:r>
+      <w:r>
+        <w:rPr>
+          <w:rFonts w:hint="cs"/>
+          <w:rtl/>
+          <w:lang w:val="en-US" w:bidi="he-IL"/>
+        </w:rPr>
+        <w:t xml:space="preserve"> (יצירת האפליקציה)</w:t>
+      </w:r>
+      <w:r>
+        <w:rPr>
+          <w:rtl/>
+          <w:lang w:val="en-US" w:bidi="he-IL"/>
+        </w:rPr>
+        <w:t>:</w:t>
+      </w:r>
+    </w:p>
+    <w:p>
+      <w:pPr>
+        <w:bidi/>
+        <w:rPr>
+          <w:rtl/>
+          <w:lang w:val="en-US" w:bidi="he-IL"/>
+        </w:rPr>
+      </w:pPr>
+      <w:r>
+        <w:rPr>
+          <w:rFonts w:hint="cs"/>
+          <w:rtl/>
           <w:lang w:bidi="he-IL"/>
         </w:rPr>
-      </w:pPr>
+        <w:t xml:space="preserve">ביצענו את השלבים כפי שמתואר בלינק המצורף לחלק הזה. אחר כך, יצרנו את הקובץ </w:t>
+      </w:r>
+      <w:r>
+        <w:rPr>
+          <w:lang w:val="en-US"/>
+        </w:rPr>
+        <w:t>Dockerfile</w:t>
+      </w:r>
+      <w:r>
+        <w:rPr>
+          <w:rFonts w:hint="cs"/>
+          <w:rtl/>
+          <w:lang w:val="en-US" w:bidi="he-IL"/>
+        </w:rPr>
+        <w:t xml:space="preserve"> שנמצא בתיקייה המצורפת לקובץ הזה. ואז הרצנו את השרת על ידי הפקודות שנמצאות בתום הדף שמצורף לחלק הזה ב- </w:t>
+      </w:r>
+      <w:r>
+        <w:rPr>
+          <w:lang w:val="en-US"/>
+        </w:rPr>
+        <w:t>git bash</w:t>
+      </w:r>
+      <w:r>
+        <w:rPr>
+          <w:rFonts w:hint="cs"/>
+          <w:rtl/>
+          <w:lang w:val="en-US" w:bidi="he-IL"/>
+        </w:rPr>
+        <w:t xml:space="preserve">. כדי להתחבר לשרת דרך הדפדפן, הכנסנו </w:t>
+      </w:r>
+      <w:r>
+        <w:rPr>
+          <w:lang w:val="en-US"/>
+        </w:rPr>
+        <w:t>localhost:5000</w:t>
+      </w:r>
+      <w:r>
+        <w:rPr>
+          <w:rFonts w:hint="cs"/>
+          <w:rtl/>
+          <w:lang w:val="en-US" w:bidi="he-IL"/>
+        </w:rPr>
+        <w:t xml:space="preserve"> או אפשר גם להכניס </w:t>
+      </w:r>
+      <w:r>
+        <w:rPr>
+          <w:lang w:val="en-US"/>
+        </w:rPr>
+        <w:t>127.0.0.1:5000</w:t>
+      </w:r>
+      <w:r>
+        <w:rPr>
+          <w:rFonts w:hint="cs"/>
+          <w:rtl/>
+          <w:lang w:val="en-US" w:bidi="he-IL"/>
+        </w:rPr>
+        <w:t xml:space="preserve"> שזה אומר שאנחנו מתחברים לפורט מספר 5000 במכונה שמריצה את הקוד. ואז מה שקיבלנו היה דף עם רשימה ריקה, ובמסך של ה- </w:t>
+      </w:r>
+      <w:r>
+        <w:rPr>
+          <w:lang w:val="en-US"/>
+        </w:rPr>
+        <w:t>git bash</w:t>
+      </w:r>
+      <w:r>
+        <w:rPr>
+          <w:rFonts w:hint="cs"/>
+          <w:rtl/>
+          <w:lang w:val="en-US" w:bidi="he-IL"/>
+        </w:rPr>
+        <w:t xml:space="preserve"> קיבלנו את התגובות של השרת עם קוד 200 שפירושו </w:t>
+      </w:r>
+      <w:r>
+        <w:rPr>
+          <w:rFonts w:hint="cs"/>
+          <w:lang w:val="en-US" w:bidi="he-IL"/>
+        </w:rPr>
+        <w:t>OK</w:t>
+      </w:r>
+      <w:r>
+        <w:rPr>
+          <w:rFonts w:hint="cs"/>
+          <w:rtl/>
+          <w:lang w:val="en-US" w:bidi="he-IL"/>
+        </w:rPr>
+        <w:t>.</w:t>
+      </w:r>
+    </w:p>
+    <w:p>
+      <w:pPr>
+        <w:bidi/>
+        <w:rPr>
+          <w:rtl/>
+          <w:lang w:val="en-US" w:bidi="he-IL"/>
+        </w:rPr>
+      </w:pPr>
+    </w:p>
+    <w:p>
+      <w:pPr>
+        <w:bidi/>
+        <w:rPr>
+          <w:rtl/>
+          <w:lang w:bidi="he-IL"/>
+        </w:rPr>
+      </w:pPr>
+      <w:r>
+        <w:rPr>
+          <w:rFonts w:hint="cs"/>
+          <w:rtl/>
+          <w:lang w:val="en-US" w:bidi="he-IL"/>
+        </w:rPr>
+        <w:t>חלק 2 (</w:t>
+      </w:r>
+      <w:r>
+        <w:rPr>
+          <w:rtl/>
+          <w:lang w:bidi="he-IL"/>
+        </w:rPr>
+        <w:t>פרישת האפליקציה</w:t>
+      </w:r>
+      <w:r>
+        <w:rPr>
+          <w:rFonts w:hint="cs"/>
+          <w:rtl/>
+          <w:lang w:bidi="he-IL"/>
+        </w:rPr>
+        <w:t>):</w:t>
+      </w:r>
+    </w:p>
+    <w:p>
+      <w:pPr>
+        <w:bidi/>
+        <w:rPr>
+          <w:rtl/>
+          <w:lang w:val="en-US" w:bidi="he-IL"/>
+        </w:rPr>
+      </w:pPr>
+      <w:r>
+        <w:rPr>
+          <w:rFonts w:hint="cs"/>
+          <w:rtl/>
+          <w:lang w:bidi="he-IL"/>
+        </w:rPr>
+        <w:t xml:space="preserve">כעת נעלה את ה- </w:t>
+      </w:r>
+      <w:r>
+        <w:rPr>
+          <w:lang w:val="en-US"/>
+        </w:rPr>
+        <w:t>docker container</w:t>
+      </w:r>
+      <w:r>
+        <w:rPr>
+          <w:rFonts w:hint="cs"/>
+          <w:rtl/>
+          <w:lang w:val="en-US" w:bidi="he-IL"/>
+        </w:rPr>
+        <w:t xml:space="preserve"> שיצרנו ל- </w:t>
+      </w:r>
+      <w:r>
+        <w:rPr>
+          <w:lang w:val="en-US"/>
+        </w:rPr>
+        <w:t>GCP Container Registry</w:t>
+      </w:r>
+      <w:r>
+        <w:rPr>
+          <w:rFonts w:hint="cs"/>
+          <w:rtl/>
+          <w:lang w:val="en-US" w:bidi="he-IL"/>
+        </w:rPr>
+        <w:t xml:space="preserve"> על ידי תיוג ה- </w:t>
+      </w:r>
+      <w:r>
+        <w:rPr>
+          <w:lang w:val="en-US"/>
+        </w:rPr>
+        <w:t>container</w:t>
+      </w:r>
+      <w:r>
+        <w:rPr>
+          <w:rFonts w:hint="cs"/>
+          <w:rtl/>
+          <w:lang w:val="en-US" w:bidi="he-IL"/>
+        </w:rPr>
+        <w:t xml:space="preserve"> ואז דחיפתו על ידי שתי הפקודות: </w:t>
+      </w:r>
+      <w:r>
+        <w:rPr>
+          <w:lang w:val="en-US"/>
+        </w:rPr>
+        <w:t>docker tag</w:t>
+      </w:r>
+      <w:r>
+        <w:rPr>
+          <w:rFonts w:hint="cs"/>
+          <w:rtl/>
+          <w:lang w:val="en-US" w:bidi="he-IL"/>
+        </w:rPr>
+        <w:t xml:space="preserve"> ו- </w:t>
+      </w:r>
+      <w:r>
+        <w:rPr>
+          <w:lang w:val="en-US"/>
+        </w:rPr>
+        <w:t>docker push</w:t>
+      </w:r>
+      <w:r>
+        <w:rPr>
+          <w:rFonts w:hint="cs"/>
+          <w:rtl/>
+          <w:lang w:val="en-US" w:bidi="he-IL"/>
+        </w:rPr>
+        <w:t xml:space="preserve"> בעזרת </w:t>
+      </w:r>
+      <w:r>
+        <w:rPr>
+          <w:lang w:val="en-US"/>
+        </w:rPr>
+        <w:t>git bash</w:t>
+      </w:r>
+      <w:r>
+        <w:rPr>
+          <w:rFonts w:hint="cs"/>
+          <w:rtl/>
+          <w:lang w:val="en-US" w:bidi="he-IL"/>
+        </w:rPr>
+        <w:t xml:space="preserve">, לאחר ביצוע הפקודות האלו, בדקנו את הפרויקט דרך ה- </w:t>
+      </w:r>
+      <w:r>
+        <w:rPr>
+          <w:rFonts w:hint="cs"/>
+          <w:lang w:val="en-US" w:bidi="he-IL"/>
+        </w:rPr>
+        <w:t>UI</w:t>
+      </w:r>
+      <w:r>
+        <w:rPr>
+          <w:rFonts w:hint="cs"/>
+          <w:rtl/>
+          <w:lang w:val="en-US" w:bidi="he-IL"/>
+        </w:rPr>
+        <w:t xml:space="preserve"> של גוגל וקיבלנו את המסך הבא:</w:t>
+      </w:r>
+    </w:p>
+    <w:p>
+      <w:pPr>
+        <w:bidi/>
+        <w:rPr>
+          <w:rFonts w:hint="cs"/>
+          <w:rtl/>
+          <w:lang w:val="en-US" w:bidi="he-IL"/>
+        </w:rPr>
+      </w:pPr>
+      <w:r>
+        <w:rPr>
+          <w:rFonts w:hint="cs"/>
+          <w:noProof/>
+          <w:rtl/>
+          <w:lang w:val="he-IL" w:bidi="he-IL"/>
+        </w:rPr>
+        <w:drawing>
+          <wp:inline distT="0" distB="0" distL="0" distR="0" wp14:anchorId="7D72E619" wp14:editId="4A98FC46">
+            <wp:extent cx="5731510" cy="1003935"/>
+            <wp:effectExtent l="0" t="0" r="2540" b="5715"/>
+            <wp:docPr id="1" name="Picture 1" descr="Graphical user interface, application&#10;&#10;Description automatically generated"/>
+            <wp:cNvGraphicFramePr>
+              <a:graphicFrameLocks xmlns:a="http://schemas.openxmlformats.org/drawingml/2006/main" noChangeAspect="1"/>
+            </wp:cNvGraphicFramePr>
+            <a:graphic xmlns:a="http://schemas.openxmlformats.org/drawingml/2006/main">
+              <a:graphicData uri="http://schemas.openxmlformats.org/drawingml/2006/picture">
+                <pic:pic xmlns:pic="http://schemas.openxmlformats.org/drawingml/2006/picture">
+                  <pic:nvPicPr>
+                    <pic:cNvPr id="1" name="Picture 1" descr="Graphical user interface, application&#10;&#10;Description automatically generated"/>
+                    <pic:cNvPicPr/>
+                  </pic:nvPicPr>
+                  <pic:blipFill>
+                    <a:blip r:embed="rId4" cstate="print">
+                      <a:extLst>
+                        <a:ext uri="{28A0092B-C50C-407E-A947-70E740481C1C}">
+                          <a14:useLocalDpi xmlns:a14="http://schemas.microsoft.com/office/drawing/2010/main" val="0"/>
+                        </a:ext>
+                      </a:extLst>
+                    </a:blip>
+                    <a:stretch>
+                      <a:fillRect/>
+                    </a:stretch>
+                  </pic:blipFill>
+                  <pic:spPr>
+                    <a:xfrm>
+                      <a:off x="0" y="0"/>
+                      <a:ext cx="5731510" cy="1003935"/>
+                    </a:xfrm>
+                    <a:prstGeom prst="rect">
+                      <a:avLst/>
+                    </a:prstGeom>
+                  </pic:spPr>
+                </pic:pic>
+              </a:graphicData>
+            </a:graphic>
+          </wp:inline>
+        </w:drawing>
+      </w:r>
+    </w:p>
+    <w:p>
+      <w:pPr>
+        <w:bidi/>
+        <w:rPr>
+          <w:rtl/>
+          <w:lang w:bidi="he-IL"/>
+        </w:rPr>
+      </w:pPr>
+    </w:p>
+    <w:p>
+      <w:pPr>
+        <w:bidi/>
+        <w:rPr>
+          <w:rtl/>
+          <w:lang w:val="en-US" w:bidi="he-IL"/>
+        </w:rPr>
+      </w:pPr>
+      <w:r>
+        <w:rPr>
+          <w:rFonts w:hint="cs"/>
+          <w:rtl/>
+          <w:lang w:bidi="he-IL"/>
+        </w:rPr>
+        <w:t xml:space="preserve">כדי ליצור את ה- </w:t>
+      </w:r>
+      <w:r>
+        <w:rPr>
+          <w:lang w:val="en-US"/>
+        </w:rPr>
+        <w:t>Managed Instance Group</w:t>
+      </w:r>
+      <w:r>
+        <w:rPr>
+          <w:rFonts w:hint="cs"/>
+          <w:rtl/>
+          <w:lang w:val="en-US" w:bidi="he-IL"/>
+        </w:rPr>
+        <w:t xml:space="preserve">, אנחנו צריכים קודם ליצור </w:t>
+      </w:r>
+      <w:r>
+        <w:rPr>
+          <w:lang w:val="en-US"/>
+        </w:rPr>
+        <w:t>VM Template</w:t>
+      </w:r>
+      <w:r>
+        <w:rPr>
+          <w:rFonts w:hint="cs"/>
+          <w:rtl/>
+          <w:lang w:val="en-US" w:bidi="he-IL"/>
+        </w:rPr>
+        <w:t xml:space="preserve">. ביצירת ה- </w:t>
+      </w:r>
+      <w:r>
+        <w:rPr>
+          <w:lang w:val="en-US"/>
+        </w:rPr>
+        <w:t>template</w:t>
+      </w:r>
+      <w:r>
+        <w:rPr>
+          <w:rFonts w:hint="cs"/>
+          <w:rtl/>
+          <w:lang w:val="en-US" w:bidi="he-IL"/>
+        </w:rPr>
+        <w:t xml:space="preserve"> אנחנו בוחרים בסוג המכונה שתריץ את השרת ובמאפיינים שלה ושל ה- </w:t>
+      </w:r>
+      <w:r>
+        <w:rPr>
+          <w:lang w:val="en-US"/>
+        </w:rPr>
+        <w:t>Boot Disk</w:t>
+      </w:r>
+      <w:r>
+        <w:rPr>
+          <w:rFonts w:hint="cs"/>
+          <w:rtl/>
+          <w:lang w:val="en-US" w:bidi="he-IL"/>
+        </w:rPr>
+        <w:t xml:space="preserve">. בנוסף, אנחנו נבחר את ה- </w:t>
+      </w:r>
+      <w:r>
+        <w:rPr>
+          <w:lang w:val="en-US"/>
+        </w:rPr>
+        <w:t>image</w:t>
+      </w:r>
+      <w:r>
+        <w:rPr>
+          <w:rFonts w:hint="cs"/>
+          <w:rtl/>
+          <w:lang w:val="en-US" w:bidi="he-IL"/>
+        </w:rPr>
+        <w:t xml:space="preserve"> שיצרנו והעלינו ל- </w:t>
+      </w:r>
+      <w:r>
+        <w:rPr>
+          <w:lang w:val="en-US"/>
+        </w:rPr>
+        <w:t>GCP Container Registry</w:t>
+      </w:r>
+      <w:r>
+        <w:rPr>
+          <w:rFonts w:hint="cs"/>
+          <w:rtl/>
+          <w:lang w:val="en-US" w:bidi="he-IL"/>
+        </w:rPr>
+        <w:t>, רק אחר כך נוכל ליצור</w:t>
+      </w:r>
+      <w:r>
+        <w:rPr>
+          <w:rFonts w:hint="cs"/>
+          <w:rtl/>
+          <w:lang w:val="en-US" w:bidi="he-IL"/>
+        </w:rPr>
+        <w:t xml:space="preserve"> את ה-</w:t>
+      </w:r>
+      <w:r>
+        <w:rPr>
+          <w:rFonts w:hint="cs"/>
+          <w:rtl/>
+          <w:lang w:val="en-US" w:bidi="he-IL"/>
+        </w:rPr>
+        <w:t xml:space="preserve"> </w:t>
+      </w:r>
+      <w:r>
+        <w:rPr>
+          <w:lang w:val="en-US"/>
+        </w:rPr>
+        <w:t>MIG</w:t>
+      </w:r>
+      <w:r>
+        <w:rPr>
+          <w:rFonts w:hint="cs"/>
+          <w:rtl/>
+          <w:lang w:val="en-US" w:bidi="he-IL"/>
+        </w:rPr>
+        <w:t xml:space="preserve"> </w:t>
+      </w:r>
+      <w:r>
+        <w:rPr>
+          <w:rFonts w:hint="cs"/>
+          <w:rtl/>
+          <w:lang w:val="en-US" w:bidi="he-IL"/>
+        </w:rPr>
+        <w:t xml:space="preserve">שלנו שיכיל בתוכו לפחות מכונה אחת, ויכיל לכל היותר 10 מכונות באזורים גיאוגרפיים שונים למען </w:t>
+      </w:r>
+      <w:r>
+        <w:rPr>
+          <w:rFonts w:hint="cs"/>
+          <w:rtl/>
+          <w:lang w:val="en-US" w:bidi="he-IL"/>
+        </w:rPr>
+        <w:t>אחוז</w:t>
+      </w:r>
+      <w:r>
+        <w:rPr>
+          <w:rFonts w:hint="cs"/>
+          <w:rtl/>
+          <w:lang w:val="en-US" w:bidi="he-IL"/>
+        </w:rPr>
+        <w:t xml:space="preserve"> ה- </w:t>
+      </w:r>
+      <w:r>
+        <w:rPr>
+          <w:lang w:val="en-US"/>
+        </w:rPr>
+        <w:t>Availability</w:t>
+      </w:r>
+      <w:r>
+        <w:rPr>
+          <w:rFonts w:hint="cs"/>
+          <w:rtl/>
+          <w:lang w:val="en-US" w:bidi="he-IL"/>
+        </w:rPr>
+        <w:t xml:space="preserve"> של התוכנית</w:t>
+      </w:r>
+      <w:r>
+        <w:rPr>
+          <w:rFonts w:hint="cs"/>
+          <w:rtl/>
+          <w:lang w:val="en-US" w:bidi="he-IL"/>
+        </w:rPr>
+        <w:t>.</w:t>
+      </w:r>
+      <w:r>
+        <w:rPr>
+          <w:rFonts w:hint="cs"/>
+          <w:rtl/>
+          <w:lang w:val="en-US" w:bidi="he-IL"/>
+        </w:rPr>
+        <w:t xml:space="preserve"> להלן, צילום מסך ל- </w:t>
+      </w:r>
+      <w:r>
+        <w:rPr>
+          <w:rFonts w:hint="cs"/>
+          <w:lang w:val="en-US" w:bidi="he-IL"/>
+        </w:rPr>
+        <w:t>UI</w:t>
+      </w:r>
+      <w:r>
+        <w:rPr>
+          <w:rFonts w:hint="cs"/>
+          <w:rtl/>
+          <w:lang w:val="en-US" w:bidi="he-IL"/>
+        </w:rPr>
+        <w:t xml:space="preserve"> של ה- </w:t>
+      </w:r>
+      <w:r>
+        <w:rPr>
+          <w:lang w:val="en-US"/>
+        </w:rPr>
+        <w:t>Managed Instance Group</w:t>
+      </w:r>
+      <w:r>
+        <w:rPr>
+          <w:rFonts w:hint="cs"/>
+          <w:rtl/>
+          <w:lang w:val="en-US" w:bidi="he-IL"/>
+        </w:rPr>
+        <w:t xml:space="preserve"> בפרויקט שלנו עד השלב הזה:</w:t>
+      </w:r>
+    </w:p>
+    <w:p>
+      <w:pPr>
+        <w:bidi/>
+        <w:rPr>
+          <w:rFonts w:hint="cs"/>
+          <w:rtl/>
+          <w:lang w:val="en-US" w:bidi="he-IL"/>
+        </w:rPr>
+      </w:pPr>
+      <w:r>
+        <w:rPr>
+          <w:rFonts w:hint="cs"/>
+          <w:noProof/>
+          <w:rtl/>
+          <w:lang w:val="he-IL" w:bidi="he-IL"/>
+        </w:rPr>
+        <w:drawing>
+          <wp:inline distT="0" distB="0" distL="0" distR="0" wp14:anchorId="5E852CDC" wp14:editId="5409FE7E">
+            <wp:extent cx="5731510" cy="750570"/>
+            <wp:effectExtent l="0" t="0" r="2540" b="0"/>
+            <wp:docPr id="2" name="Picture 2" descr="Graphical user interface, table&#10;&#10;Description automatically generated"/>
+            <wp:cNvGraphicFramePr>
+              <a:graphicFrameLocks xmlns:a="http://schemas.openxmlformats.org/drawingml/2006/main" noChangeAspect="1"/>
+            </wp:cNvGraphicFramePr>
+            <a:graphic xmlns:a="http://schemas.openxmlformats.org/drawingml/2006/main">
+              <a:graphicData uri="http://schemas.openxmlformats.org/drawingml/2006/picture">
+                <pic:pic xmlns:pic="http://schemas.openxmlformats.org/drawingml/2006/picture">
+                  <pic:nvPicPr>
+                    <pic:cNvPr id="2" name="Picture 2" descr="Graphical user interface, table&#10;&#10;Description automatically generated"/>
+                    <pic:cNvPicPr/>
+                  </pic:nvPicPr>
+                  <pic:blipFill>
+                    <a:blip r:embed="rId5" cstate="print">
+                      <a:extLst>
+                        <a:ext uri="{28A0092B-C50C-407E-A947-70E740481C1C}">
+                          <a14:useLocalDpi xmlns:a14="http://schemas.microsoft.com/office/drawing/2010/main" val="0"/>
+                        </a:ext>
+                      </a:extLst>
+                    </a:blip>
+                    <a:stretch>
+                      <a:fillRect/>
+                    </a:stretch>
+                  </pic:blipFill>
+                  <pic:spPr>
+                    <a:xfrm>
+                      <a:off x="0" y="0"/>
+                      <a:ext cx="5731510" cy="750570"/>
+                    </a:xfrm>
+                    <a:prstGeom prst="rect">
+                      <a:avLst/>
+                    </a:prstGeom>
+                  </pic:spPr>
+                </pic:pic>
+              </a:graphicData>
+            </a:graphic>
+          </wp:inline>
+        </w:drawing>
+      </w:r>
+    </w:p>
+    <w:p>
+      <w:pPr>
+        <w:bidi/>
+        <w:rPr>
+          <w:rtl/>
+          <w:lang w:val="en-US" w:bidi="he-IL"/>
+        </w:rPr>
+      </w:pPr>
+    </w:p>
+    <w:p>
+      <w:pPr>
+        <w:bidi/>
+        <w:rPr>
+          <w:rtl/>
+          <w:lang w:val="en-US" w:bidi="he-IL"/>
+        </w:rPr>
+      </w:pPr>
+      <w:r>
+        <w:rPr>
+          <w:rFonts w:hint="cs"/>
+          <w:rtl/>
+          <w:lang w:val="en-US" w:bidi="he-IL"/>
+        </w:rPr>
+        <w:t xml:space="preserve">לאחר מכן, יצרנו את מסד הנתונים תחת הלשונית </w:t>
+      </w:r>
+      <w:r>
+        <w:rPr>
+          <w:lang w:val="en-US"/>
+        </w:rPr>
+        <w:t>CloudSQL</w:t>
+      </w:r>
+      <w:r>
+        <w:rPr>
+          <w:rFonts w:hint="cs"/>
+          <w:rtl/>
+          <w:lang w:val="en-US" w:bidi="he-IL"/>
+        </w:rPr>
+        <w:t xml:space="preserve"> כפי שמתואר בלינק המצורף לחלק הזה.</w:t>
+      </w:r>
+    </w:p>
+    <w:p>
+      <w:pPr>
+        <w:bidi/>
+        <w:rPr>
+          <w:rtl/>
+          <w:lang w:val="en-US" w:bidi="he-IL"/>
+        </w:rPr>
+      </w:pPr>
+    </w:p>
+    <w:p>
+      <w:pPr>
+        <w:bidi/>
+        <w:rPr>
+          <w:rtl/>
+          <w:lang w:val="en-US" w:bidi="he-IL"/>
+        </w:rPr>
+      </w:pPr>
+    </w:p>
+    <w:p>
+      <w:pPr>
+        <w:bidi/>
+        <w:rPr>
+          <w:rtl/>
+          <w:lang w:val="en-US" w:bidi="he-IL"/>
+        </w:rPr>
+      </w:pPr>
+      <w:r>
+        <w:rPr>
+          <w:rFonts w:hint="cs"/>
+          <w:rtl/>
+          <w:lang w:val="en-US" w:bidi="he-IL"/>
+        </w:rPr>
+        <w:lastRenderedPageBreak/>
+        <w:t xml:space="preserve">בקוד של ה- </w:t>
+      </w:r>
+      <w:r>
+        <w:rPr>
+          <w:lang w:val="en-US"/>
+        </w:rPr>
+        <w:t>Terraform</w:t>
+      </w:r>
+      <w:r>
+        <w:rPr>
+          <w:rFonts w:hint="cs"/>
+          <w:rtl/>
+          <w:lang w:val="en-US" w:bidi="he-IL"/>
+        </w:rPr>
+        <w:t xml:space="preserve"> יצרנו מודולים כדי להפריד בין שתי הסביבות (</w:t>
+      </w:r>
+      <w:r>
+        <w:rPr>
+          <w:lang w:val="en-US"/>
+        </w:rPr>
+        <w:t>Dev &amp; Production</w:t>
+      </w:r>
+      <w:r>
+        <w:rPr>
+          <w:rFonts w:hint="cs"/>
+          <w:rtl/>
+          <w:lang w:val="en-US" w:bidi="he-IL"/>
+        </w:rPr>
+        <w:t xml:space="preserve">) והוספנו את קובץ ה- </w:t>
+      </w:r>
+      <w:r>
+        <w:rPr>
+          <w:lang w:val="en-US"/>
+        </w:rPr>
+        <w:t>configurations</w:t>
+      </w:r>
+      <w:r>
+        <w:rPr>
+          <w:rFonts w:hint="cs"/>
+          <w:rtl/>
+          <w:lang w:val="en-US" w:bidi="he-IL"/>
+        </w:rPr>
+        <w:t xml:space="preserve">. </w:t>
+      </w:r>
+      <w:r>
+        <w:rPr>
+          <w:rFonts w:hint="cs"/>
+          <w:rtl/>
+          <w:lang w:val="en-US" w:bidi="he-IL"/>
+        </w:rPr>
+        <w:t xml:space="preserve">אחר כך יצרנו מפתח ב- </w:t>
+      </w:r>
+      <w:r>
+        <w:rPr>
+          <w:rFonts w:hint="cs"/>
+          <w:lang w:val="en-US" w:bidi="he-IL"/>
+        </w:rPr>
+        <w:t>UI</w:t>
+      </w:r>
+      <w:r>
+        <w:rPr>
+          <w:rFonts w:hint="cs"/>
+          <w:rtl/>
+          <w:lang w:val="en-US" w:bidi="he-IL"/>
+        </w:rPr>
+        <w:t xml:space="preserve"> של </w:t>
+      </w:r>
+      <w:r>
+        <w:rPr>
+          <w:rFonts w:hint="cs"/>
+          <w:lang w:val="en-US" w:bidi="he-IL"/>
+        </w:rPr>
+        <w:t>GCP</w:t>
+      </w:r>
+      <w:r>
+        <w:rPr>
+          <w:rFonts w:hint="cs"/>
+          <w:rtl/>
+          <w:lang w:val="en-US" w:bidi="he-IL"/>
+        </w:rPr>
+        <w:t xml:space="preserve"> והוספנו את קובץ ה- </w:t>
+      </w:r>
+      <w:proofErr w:type="spellStart"/>
+      <w:r>
+        <w:rPr>
+          <w:lang w:val="en-US"/>
+        </w:rPr>
+        <w:t>json</w:t>
+      </w:r>
+      <w:proofErr w:type="spellEnd"/>
+      <w:r>
+        <w:rPr>
+          <w:rFonts w:hint="cs"/>
+          <w:rtl/>
+          <w:lang w:val="en-US" w:bidi="he-IL"/>
+        </w:rPr>
+        <w:t xml:space="preserve"> לתיקיית הפרויקט, ואז הוספנו את ה- </w:t>
+      </w:r>
+      <w:r>
+        <w:rPr>
+          <w:lang w:val="en-US"/>
+        </w:rPr>
+        <w:t>credentials</w:t>
+      </w:r>
+      <w:r>
+        <w:rPr>
+          <w:rFonts w:hint="cs"/>
+          <w:rtl/>
+          <w:lang w:val="en-US" w:bidi="he-IL"/>
+        </w:rPr>
+        <w:t xml:space="preserve"> לקוד ה- </w:t>
+      </w:r>
+      <w:r>
+        <w:rPr>
+          <w:lang w:val="en-US"/>
+        </w:rPr>
+        <w:t>Terraform</w:t>
+      </w:r>
+      <w:r>
+        <w:rPr>
+          <w:rFonts w:hint="cs"/>
+          <w:rtl/>
+          <w:lang w:val="en-US" w:bidi="he-IL"/>
+        </w:rPr>
+        <w:t xml:space="preserve"> כך שימצא את המפתח שיצרנו והוספנו לתיקיית הפרויקט.</w:t>
+      </w:r>
+      <w:r>
+        <w:rPr>
+          <w:rFonts w:hint="cs"/>
+          <w:rtl/>
+          <w:lang w:val="en-US" w:bidi="he-IL"/>
+        </w:rPr>
+        <w:t xml:space="preserve"> להלן צילום מסך לקוד יצירת סביבות העבודה ותוצאות שלו:</w:t>
+      </w:r>
+    </w:p>
+    <w:p>
+      <w:pPr>
+        <w:bidi/>
+        <w:rPr>
+          <w:rtl/>
+          <w:lang w:val="en-US" w:bidi="he-IL"/>
+        </w:rPr>
+      </w:pPr>
+      <w:r>
+        <w:rPr>
+          <w:noProof/>
+          <w:rtl/>
+          <w:lang w:val="he-IL" w:bidi="he-IL"/>
+        </w:rPr>
+        <w:drawing>
+          <wp:inline distT="0" distB="0" distL="0" distR="0" wp14:anchorId="7B1298B2" wp14:editId="1699F662">
+            <wp:extent cx="5731510" cy="1731645"/>
+            <wp:effectExtent l="0" t="0" r="2540" b="1905"/>
+            <wp:docPr id="3" name="Picture 3" descr="Text&#10;&#10;Description automatically generated"/>
+            <wp:cNvGraphicFramePr>
+              <a:graphicFrameLocks xmlns:a="http://schemas.openxmlformats.org/drawingml/2006/main" noChangeAspect="1"/>
+            </wp:cNvGraphicFramePr>
+            <a:graphic xmlns:a="http://schemas.openxmlformats.org/drawingml/2006/main">
+              <a:graphicData uri="http://schemas.openxmlformats.org/drawingml/2006/picture">
+                <pic:pic xmlns:pic="http://schemas.openxmlformats.org/drawingml/2006/picture">
+                  <pic:nvPicPr>
+                    <pic:cNvPr id="3" name="Picture 3" descr="Text&#10;&#10;Description automatically generated"/>
+                    <pic:cNvPicPr/>
+                  </pic:nvPicPr>
+                  <pic:blipFill>
+                    <a:blip r:embed="rId6">
+                      <a:extLst>
+                        <a:ext uri="{28A0092B-C50C-407E-A947-70E740481C1C}">
+                          <a14:useLocalDpi xmlns:a14="http://schemas.microsoft.com/office/drawing/2010/main" val="0"/>
+                        </a:ext>
+                      </a:extLst>
+                    </a:blip>
+                    <a:stretch>
+                      <a:fillRect/>
+                    </a:stretch>
+                  </pic:blipFill>
+                  <pic:spPr>
+                    <a:xfrm>
+                      <a:off x="0" y="0"/>
+                      <a:ext cx="5731510" cy="1731645"/>
+                    </a:xfrm>
+                    <a:prstGeom prst="rect">
+                      <a:avLst/>
+                    </a:prstGeom>
+                  </pic:spPr>
+                </pic:pic>
+              </a:graphicData>
+            </a:graphic>
+          </wp:inline>
+        </w:drawing>
+      </w:r>
+    </w:p>
+    <w:p>
+      <w:pPr>
+        <w:bidi/>
+        <w:rPr>
+          <w:rtl/>
+          <w:lang w:val="en-US" w:bidi="he-IL"/>
+        </w:rPr>
+      </w:pPr>
+    </w:p>
+    <w:p>
+      <w:pPr>
+        <w:bidi/>
+        <w:rPr>
+          <w:rtl/>
+          <w:lang w:val="en-US" w:bidi="he-IL"/>
+        </w:rPr>
+      </w:pPr>
+      <w:r>
+        <w:rPr>
+          <w:rFonts w:hint="cs"/>
+          <w:rtl/>
+          <w:lang w:val="en-US" w:bidi="he-IL"/>
+        </w:rPr>
+        <w:t>להלן עוד צילום מסך של התמודדות עם סביבות העבודה השונות בפרויקט:</w:t>
+      </w:r>
+    </w:p>
+    <w:p>
+      <w:pPr>
+        <w:bidi/>
+        <w:rPr>
+          <w:rtl/>
+          <w:lang w:val="en-US" w:bidi="he-IL"/>
+        </w:rPr>
+      </w:pPr>
+      <w:r>
+        <w:rPr>
+          <w:noProof/>
+          <w:rtl/>
+          <w:lang w:val="he-IL" w:bidi="he-IL"/>
+        </w:rPr>
+        <w:drawing>
+          <wp:inline distT="0" distB="0" distL="0" distR="0" wp14:anchorId="36122CAB" wp14:editId="2522FACA">
+            <wp:extent cx="5731510" cy="3276600"/>
+            <wp:effectExtent l="0" t="0" r="2540" b="0"/>
+            <wp:docPr id="4" name="Picture 4" descr="Text&#10;&#10;Description automatically generated"/>
+            <wp:cNvGraphicFramePr>
+              <a:graphicFrameLocks xmlns:a="http://schemas.openxmlformats.org/drawingml/2006/main" noChangeAspect="1"/>
+            </wp:cNvGraphicFramePr>
+            <a:graphic xmlns:a="http://schemas.openxmlformats.org/drawingml/2006/main">
+              <a:graphicData uri="http://schemas.openxmlformats.org/drawingml/2006/picture">
+                <pic:pic xmlns:pic="http://schemas.openxmlformats.org/drawingml/2006/picture">
+                  <pic:nvPicPr>
+                    <pic:cNvPr id="4" name="Picture 4" descr="Text&#10;&#10;Description automatically generated"/>
+                    <pic:cNvPicPr/>
+                  </pic:nvPicPr>
+                  <pic:blipFill>
+                    <a:blip r:embed="rId7" cstate="print">
+                      <a:extLst>
+                        <a:ext uri="{28A0092B-C50C-407E-A947-70E740481C1C}">
+                          <a14:useLocalDpi xmlns:a14="http://schemas.microsoft.com/office/drawing/2010/main" val="0"/>
+                        </a:ext>
+                      </a:extLst>
+                    </a:blip>
+                    <a:stretch>
+                      <a:fillRect/>
+                    </a:stretch>
+                  </pic:blipFill>
+                  <pic:spPr>
+                    <a:xfrm>
+                      <a:off x="0" y="0"/>
+                      <a:ext cx="5731510" cy="3276600"/>
+                    </a:xfrm>
+                    <a:prstGeom prst="rect">
+                      <a:avLst/>
+                    </a:prstGeom>
+                  </pic:spPr>
+                </pic:pic>
+              </a:graphicData>
+            </a:graphic>
+          </wp:inline>
+        </w:drawing>
+      </w:r>
+    </w:p>
+    <w:p>
+      <w:pPr>
+        <w:bidi/>
+        <w:rPr>
+          <w:rtl/>
+          <w:lang w:val="en-US" w:bidi="he-IL"/>
+        </w:rPr>
+      </w:pPr>
+    </w:p>
+    <w:p>
+      <w:pPr>
+        <w:bidi/>
+        <w:rPr>
+          <w:rtl/>
+          <w:lang w:val="en-US" w:bidi="he-IL"/>
+        </w:rPr>
+      </w:pPr>
+      <w:r>
+        <w:rPr>
+          <w:rFonts w:hint="cs"/>
+          <w:rtl/>
+          <w:lang w:val="en-US" w:bidi="he-IL"/>
+        </w:rPr>
+        <w:t xml:space="preserve">לאחר סיום הקוד, הרצנו את הפקודה </w:t>
+      </w:r>
+      <w:r>
+        <w:rPr>
+          <w:lang w:val="en-US"/>
+        </w:rPr>
+        <w:t>terraform init</w:t>
+      </w:r>
+      <w:r>
+        <w:rPr>
+          <w:rFonts w:hint="cs"/>
+          <w:rtl/>
+          <w:lang w:val="en-US" w:bidi="he-IL"/>
+        </w:rPr>
+        <w:t xml:space="preserve"> שתוריד את כל המשאבים של ה- </w:t>
+      </w:r>
+      <w:r>
+        <w:rPr>
+          <w:lang w:val="en-US"/>
+        </w:rPr>
+        <w:t>backend</w:t>
+      </w:r>
+      <w:r>
+        <w:rPr>
+          <w:rFonts w:hint="cs"/>
+          <w:rtl/>
+          <w:lang w:val="en-US" w:bidi="he-IL"/>
+        </w:rPr>
+        <w:t xml:space="preserve"> שהקוד צריך, ואז הרצנו </w:t>
+      </w:r>
+      <w:r>
+        <w:rPr>
+          <w:lang w:val="en-US"/>
+        </w:rPr>
+        <w:t>terraform plan</w:t>
+      </w:r>
+      <w:r>
+        <w:rPr>
+          <w:rFonts w:hint="cs"/>
+          <w:rtl/>
+          <w:lang w:val="en-US" w:bidi="he-IL"/>
+        </w:rPr>
+        <w:t xml:space="preserve"> שתציג את השינויים שיתבצעו על הפרויקט. ובסוף הרצנו את הפקודה </w:t>
+      </w:r>
+      <w:r>
+        <w:rPr>
+          <w:lang w:val="en-US"/>
+        </w:rPr>
+        <w:t>terraform apply</w:t>
+      </w:r>
+      <w:r>
+        <w:rPr>
+          <w:rFonts w:hint="cs"/>
+          <w:rtl/>
+          <w:lang w:val="en-US" w:bidi="he-IL"/>
+        </w:rPr>
+        <w:t xml:space="preserve"> שביצעה את השינויים שלנו</w:t>
+      </w:r>
+      <w:r>
+        <w:rPr>
+          <w:rFonts w:hint="cs"/>
+          <w:rtl/>
+          <w:lang w:val="en-US" w:bidi="he-IL"/>
+        </w:rPr>
+        <w:t>.</w:t>
+      </w:r>
+      <w:r>
+        <w:rPr>
+          <w:rFonts w:hint="cs"/>
+          <w:rtl/>
+          <w:lang w:val="en-US" w:bidi="he-IL"/>
+        </w:rPr>
+        <w:t xml:space="preserve"> ו</w:t>
+      </w:r>
+      <w:r>
+        <w:rPr>
+          <w:rFonts w:hint="cs"/>
+          <w:rtl/>
+          <w:lang w:val="en-US" w:bidi="he-IL"/>
+        </w:rPr>
+        <w:t xml:space="preserve">אז </w:t>
+      </w:r>
+      <w:r>
+        <w:rPr>
+          <w:rFonts w:hint="cs"/>
+          <w:rtl/>
+          <w:lang w:val="en-US" w:bidi="he-IL"/>
+        </w:rPr>
+        <w:t xml:space="preserve">בדקנו ב- </w:t>
+      </w:r>
+      <w:r>
+        <w:rPr>
+          <w:rFonts w:hint="cs"/>
+          <w:lang w:val="en-US" w:bidi="he-IL"/>
+        </w:rPr>
+        <w:t>UI</w:t>
+      </w:r>
+      <w:r>
+        <w:rPr>
+          <w:rFonts w:hint="cs"/>
+          <w:rtl/>
+          <w:lang w:val="en-US" w:bidi="he-IL"/>
+        </w:rPr>
+        <w:t xml:space="preserve"> של </w:t>
+      </w:r>
+      <w:r>
+        <w:rPr>
+          <w:rFonts w:hint="cs"/>
+          <w:lang w:val="en-US" w:bidi="he-IL"/>
+        </w:rPr>
+        <w:t>GCP</w:t>
+      </w:r>
+      <w:r>
+        <w:rPr>
+          <w:rFonts w:hint="cs"/>
+          <w:rtl/>
+          <w:lang w:val="en-US" w:bidi="he-IL"/>
+        </w:rPr>
+        <w:t xml:space="preserve"> שהפרויקט התעדכן עם המשאבים החדשים.</w:t>
+      </w:r>
+    </w:p>
+    <w:p>
+      <w:pPr>
+        <w:bidi/>
+        <w:rPr>
+          <w:rtl/>
+          <w:lang w:val="en-US" w:bidi="he-IL"/>
+        </w:rPr>
+      </w:pPr>
+    </w:p>
+    <w:p>
+      <w:pPr>
+        <w:bidi/>
+        <w:rPr>
+          <w:rtl/>
+          <w:lang w:val="en-US" w:bidi="he-IL"/>
+        </w:rPr>
+      </w:pPr>
+    </w:p>
+    <w:p>
+      <w:pPr>
+        <w:bidi/>
+        <w:rPr>
+          <w:rtl/>
+          <w:lang w:val="en-US" w:bidi="he-IL"/>
+        </w:rPr>
+      </w:pPr>
+    </w:p>
+    <w:p>
+      <w:pPr>
+        <w:bidi/>
+        <w:rPr>
+          <w:rtl/>
+          <w:lang w:val="en-US" w:bidi="he-IL"/>
+        </w:rPr>
+      </w:pPr>
+    </w:p>
+    <w:p>
+      <w:pPr>
+        <w:bidi/>
+        <w:rPr>
+          <w:rtl/>
+          <w:lang w:val="en-US" w:bidi="he-IL"/>
+        </w:rPr>
+      </w:pPr>
+      <w:r>
+        <w:rPr>
+          <w:rFonts w:hint="cs"/>
+          <w:rtl/>
+          <w:lang w:val="en-US" w:bidi="he-IL"/>
+        </w:rPr>
+        <w:lastRenderedPageBreak/>
+        <w:t xml:space="preserve">צילומי המסך הבאים התקבלו מהרצת הפקודה </w:t>
+      </w:r>
+      <w:r>
+        <w:rPr>
+          <w:lang w:val="en-US"/>
+        </w:rPr>
+        <w:t>terraform apply</w:t>
+      </w:r>
+      <w:r>
+        <w:rPr>
+          <w:rFonts w:hint="cs"/>
+          <w:rtl/>
+          <w:lang w:val="en-US" w:bidi="he-IL"/>
+        </w:rPr>
+        <w:t xml:space="preserve"> עם הקוד שכתבנו על פרויקט ריק:</w:t>
+      </w:r>
+    </w:p>
+    <w:p>
+      <w:pPr>
+        <w:bidi/>
+        <w:rPr>
+          <w:rFonts w:hint="cs"/>
+          <w:rtl/>
+          <w:lang w:val="en-US" w:bidi="he-IL"/>
+        </w:rPr>
+      </w:pPr>
+      <w:r>
+        <w:rPr>
+          <w:rFonts w:hint="cs"/>
+          <w:noProof/>
+          <w:rtl/>
+          <w:lang w:val="he-IL" w:bidi="he-IL"/>
+        </w:rPr>
+        <w:drawing>
+          <wp:inline distT="0" distB="0" distL="0" distR="0" wp14:anchorId="521E5E24" wp14:editId="1CD1B609">
+            <wp:extent cx="5731510" cy="3430905"/>
+            <wp:effectExtent l="0" t="0" r="2540" b="0"/>
+            <wp:docPr id="5" name="Picture 5" descr="Text&#10;&#10;Description automatically generated"/>
+            <wp:cNvGraphicFramePr>
+              <a:graphicFrameLocks xmlns:a="http://schemas.openxmlformats.org/drawingml/2006/main" noChangeAspect="1"/>
+            </wp:cNvGraphicFramePr>
+            <a:graphic xmlns:a="http://schemas.openxmlformats.org/drawingml/2006/main">
+              <a:graphicData uri="http://schemas.openxmlformats.org/drawingml/2006/picture">
+                <pic:pic xmlns:pic="http://schemas.openxmlformats.org/drawingml/2006/picture">
+                  <pic:nvPicPr>
+                    <pic:cNvPr id="5" name="Picture 5" descr="Text&#10;&#10;Description automatically generated"/>
+                    <pic:cNvPicPr/>
+                  </pic:nvPicPr>
+                  <pic:blipFill>
+                    <a:blip r:embed="rId8" cstate="print">
+                      <a:extLst>
+                        <a:ext uri="{28A0092B-C50C-407E-A947-70E740481C1C}">
+                          <a14:useLocalDpi xmlns:a14="http://schemas.microsoft.com/office/drawing/2010/main" val="0"/>
+                        </a:ext>
+                      </a:extLst>
+                    </a:blip>
+                    <a:stretch>
+                      <a:fillRect/>
+                    </a:stretch>
+                  </pic:blipFill>
+                  <pic:spPr>
+                    <a:xfrm>
+                      <a:off x="0" y="0"/>
+                      <a:ext cx="5731510" cy="3430905"/>
+                    </a:xfrm>
+                    <a:prstGeom prst="rect">
+                      <a:avLst/>
+                    </a:prstGeom>
+                  </pic:spPr>
+                </pic:pic>
+              </a:graphicData>
+            </a:graphic>
+          </wp:inline>
+        </w:drawing>
+      </w:r>
+    </w:p>
+    <w:p>
+      <w:pPr>
+        <w:bidi/>
+        <w:rPr>
+          <w:rtl/>
+          <w:lang w:val="en-US" w:bidi="he-IL"/>
+        </w:rPr>
+      </w:pPr>
+      <w:r>
+        <w:rPr>
+          <w:noProof/>
+          <w:rtl/>
+          <w:lang w:val="he-IL" w:bidi="he-IL"/>
+        </w:rPr>
+        <w:drawing>
+          <wp:inline distT="0" distB="0" distL="0" distR="0" wp14:anchorId="53D17140" wp14:editId="722F682C">
+            <wp:extent cx="5731510" cy="4063365"/>
+            <wp:effectExtent l="0" t="0" r="2540" b="0"/>
+            <wp:docPr id="6" name="Picture 6" descr="Text&#10;&#10;Description automatically generated"/>
+            <wp:cNvGraphicFramePr>
+              <a:graphicFrameLocks xmlns:a="http://schemas.openxmlformats.org/drawingml/2006/main" noChangeAspect="1"/>
+            </wp:cNvGraphicFramePr>
+            <a:graphic xmlns:a="http://schemas.openxmlformats.org/drawingml/2006/main">
+              <a:graphicData uri="http://schemas.openxmlformats.org/drawingml/2006/picture">
+                <pic:pic xmlns:pic="http://schemas.openxmlformats.org/drawingml/2006/picture">
+                  <pic:nvPicPr>
+                    <pic:cNvPr id="6" name="Picture 6" descr="Text&#10;&#10;Description automatically generated"/>
+                    <pic:cNvPicPr/>
+                  </pic:nvPicPr>
+                  <pic:blipFill>
+                    <a:blip r:embed="rId9">
+                      <a:extLst>
+                        <a:ext uri="{28A0092B-C50C-407E-A947-70E740481C1C}">
+                          <a14:useLocalDpi xmlns:a14="http://schemas.microsoft.com/office/drawing/2010/main" val="0"/>
+                        </a:ext>
+                      </a:extLst>
+                    </a:blip>
+                    <a:stretch>
+                      <a:fillRect/>
+                    </a:stretch>
+                  </pic:blipFill>
+                  <pic:spPr>
+                    <a:xfrm>
+                      <a:off x="0" y="0"/>
+                      <a:ext cx="5731510" cy="4063365"/>
+                    </a:xfrm>
+                    <a:prstGeom prst="rect">
+                      <a:avLst/>
+                    </a:prstGeom>
+                  </pic:spPr>
+                </pic:pic>
+              </a:graphicData>
+            </a:graphic>
+          </wp:inline>
+        </w:drawing>
+      </w:r>
+    </w:p>
+    <w:p>
+      <w:pPr>
+        <w:bidi/>
+        <w:rPr>
+          <w:rtl/>
+          <w:lang w:val="en-US" w:bidi="he-IL"/>
+        </w:rPr>
+      </w:pPr>
+      <w:r>
+        <w:rPr>
+          <w:noProof/>
+          <w:rtl/>
+          <w:lang w:val="he-IL" w:bidi="he-IL"/>
+        </w:rPr>
+        <w:lastRenderedPageBreak/>
+        <w:drawing>
+          <wp:inline distT="0" distB="0" distL="0" distR="0" wp14:anchorId="06257766" wp14:editId="73F083E5">
+            <wp:extent cx="5731510" cy="3180080"/>
+            <wp:effectExtent l="0" t="0" r="2540" b="1270"/>
+            <wp:docPr id="7" name="Picture 7" descr="Text&#10;&#10;Description automatically generated"/>
+            <wp:cNvGraphicFramePr>
+              <a:graphicFrameLocks xmlns:a="http://schemas.openxmlformats.org/drawingml/2006/main" noChangeAspect="1"/>
+            </wp:cNvGraphicFramePr>
+            <a:graphic xmlns:a="http://schemas.openxmlformats.org/drawingml/2006/main">
+              <a:graphicData uri="http://schemas.openxmlformats.org/drawingml/2006/picture">
+                <pic:pic xmlns:pic="http://schemas.openxmlformats.org/drawingml/2006/picture">
+                  <pic:nvPicPr>
+                    <pic:cNvPr id="7" name="Picture 7" descr="Text&#10;&#10;Description automatically generated"/>
+                    <pic:cNvPicPr/>
+                  </pic:nvPicPr>
+                  <pic:blipFill>
+                    <a:blip r:embed="rId10" cstate="print">
+                      <a:extLst>
+                        <a:ext uri="{28A0092B-C50C-407E-A947-70E740481C1C}">
+                          <a14:useLocalDpi xmlns:a14="http://schemas.microsoft.com/office/drawing/2010/main" val="0"/>
+                        </a:ext>
+                      </a:extLst>
+                    </a:blip>
+                    <a:stretch>
+                      <a:fillRect/>
+                    </a:stretch>
+                  </pic:blipFill>
+                  <pic:spPr>
+                    <a:xfrm>
+                      <a:off x="0" y="0"/>
+                      <a:ext cx="5731510" cy="3180080"/>
+                    </a:xfrm>
+                    <a:prstGeom prst="rect">
+                      <a:avLst/>
+                    </a:prstGeom>
+                  </pic:spPr>
+                </pic:pic>
+              </a:graphicData>
+            </a:graphic>
+          </wp:inline>
+        </w:drawing>
+      </w:r>
+    </w:p>
+    <w:p>
+      <w:pPr>
+        <w:bidi/>
+        <w:rPr>
+          <w:rtl/>
+          <w:lang w:val="en-US" w:bidi="he-IL"/>
+        </w:rPr>
+      </w:pPr>
+    </w:p>
+    <w:p>
+      <w:pPr>
+        <w:bidi/>
+        <w:rPr>
+          <w:rtl/>
+          <w:lang w:val="en-US" w:bidi="he-IL"/>
+        </w:rPr>
+      </w:pPr>
+      <w:r>
+        <w:rPr>
+          <w:rFonts w:hint="cs"/>
+          <w:rtl/>
+          <w:lang w:val="en-US" w:bidi="he-IL"/>
+        </w:rPr>
+        <w:t>אחר כך,</w:t>
+      </w:r>
+      <w:r>
+        <w:rPr>
+          <w:rFonts w:hint="cs"/>
+          <w:rtl/>
+          <w:lang w:val="en-US" w:bidi="he-IL"/>
+        </w:rPr>
+        <w:t xml:space="preserve"> ביצענו כמה שינויים על הקובץ </w:t>
+      </w:r>
+      <w:r>
+        <w:rPr>
+          <w:lang w:val="en-US"/>
+        </w:rPr>
+        <w:t>app.py</w:t>
+      </w:r>
+      <w:r>
+        <w:rPr>
+          <w:rFonts w:hint="cs"/>
+          <w:rtl/>
+          <w:lang w:val="en-US" w:bidi="he-IL"/>
+        </w:rPr>
+        <w:t>, ואז כדי לעדכן את הקוד שבענן, נאלצנו למחוק את ה-</w:t>
+      </w:r>
+      <w:r>
+        <w:rPr>
+          <w:rFonts w:hint="cs"/>
+          <w:rtl/>
+          <w:lang w:val="en-US"/>
+        </w:rPr>
+        <w:t xml:space="preserve"> </w:t>
+      </w:r>
+      <w:r>
+        <w:rPr>
+          <w:lang w:val="en-US"/>
+        </w:rPr>
+        <w:t>image</w:t>
+      </w:r>
+      <w:r>
+        <w:rPr>
+          <w:rFonts w:hint="cs"/>
+          <w:rtl/>
+          <w:lang w:val="en-US" w:bidi="he-IL"/>
+        </w:rPr>
+        <w:t xml:space="preserve"> הישנה וליצור אחת חדשה, ואז בדומה למה שעשינו בהתחלה, נדחוף את ה- </w:t>
+      </w:r>
+      <w:r>
+        <w:rPr>
+          <w:lang w:val="en-US"/>
+        </w:rPr>
+        <w:t>container</w:t>
+      </w:r>
+      <w:r>
+        <w:rPr>
+          <w:rFonts w:hint="cs"/>
+          <w:rtl/>
+          <w:lang w:val="en-US" w:bidi="he-IL"/>
+        </w:rPr>
+        <w:t xml:space="preserve"> ל- </w:t>
+      </w:r>
+      <w:r>
+        <w:rPr>
+          <w:lang w:val="en-US"/>
+        </w:rPr>
+        <w:t>GCP Container Registry</w:t>
+      </w:r>
+      <w:r>
+        <w:rPr>
+          <w:rFonts w:hint="cs"/>
+          <w:rtl/>
+          <w:lang w:val="en-US" w:bidi="he-IL"/>
+        </w:rPr>
+        <w:t xml:space="preserve">. רק הפעם במקום למחוק את כל המשאבים דרך ה- </w:t>
+      </w:r>
+      <w:r>
+        <w:rPr>
+          <w:rFonts w:hint="cs"/>
+          <w:lang w:val="en-US" w:bidi="he-IL"/>
+        </w:rPr>
+        <w:t>UI</w:t>
+      </w:r>
+      <w:r>
+        <w:rPr>
+          <w:rFonts w:hint="cs"/>
+          <w:rtl/>
+          <w:lang w:val="en-US" w:bidi="he-IL"/>
+        </w:rPr>
+        <w:t xml:space="preserve"> של גוגל שזה לוקח זמן ארוך ואז לבנות את ה- </w:t>
+      </w:r>
+      <w:r>
+        <w:rPr>
+          <w:lang w:val="en-US"/>
+        </w:rPr>
+        <w:t>template</w:t>
+      </w:r>
+      <w:r>
+        <w:rPr>
+          <w:rFonts w:hint="cs"/>
+          <w:rtl/>
+          <w:lang w:val="en-US" w:bidi="he-IL"/>
+        </w:rPr>
+        <w:t xml:space="preserve"> ואת ה- </w:t>
+      </w:r>
+      <w:r>
+        <w:rPr>
+          <w:rFonts w:hint="cs"/>
+          <w:lang w:val="en-US" w:bidi="he-IL"/>
+        </w:rPr>
+        <w:t>MIG</w:t>
+      </w:r>
+      <w:r>
+        <w:rPr>
+          <w:rFonts w:hint="cs"/>
+          <w:rtl/>
+          <w:lang w:val="en-US" w:bidi="he-IL"/>
+        </w:rPr>
+        <w:t xml:space="preserve"> מהתחלה, את השינויים ייעשו דרך ה- </w:t>
+      </w:r>
+      <w:r>
+        <w:rPr>
+          <w:lang w:val="en-US"/>
+        </w:rPr>
+        <w:t>Terraform</w:t>
+      </w:r>
+      <w:r>
+        <w:rPr>
+          <w:rFonts w:hint="cs"/>
+          <w:rtl/>
+          <w:lang w:val="en-US" w:bidi="he-IL"/>
+        </w:rPr>
+        <w:t xml:space="preserve"> על ידי הפקודה </w:t>
+      </w:r>
+      <w:r>
+        <w:rPr>
+          <w:lang w:val="en-US"/>
+        </w:rPr>
+        <w:t>terraform plan</w:t>
+      </w:r>
+      <w:r>
+        <w:rPr>
+          <w:rFonts w:hint="cs"/>
+          <w:rtl/>
+          <w:lang w:val="en-US" w:bidi="he-IL"/>
+        </w:rPr>
+        <w:t xml:space="preserve"> שלוקחת ממש שניות לבצע את כל השינויים על הפרויקט</w:t>
+      </w:r>
+      <w:r>
+        <w:rPr>
+          <w:rFonts w:hint="cs"/>
+          <w:rtl/>
+          <w:lang w:val="en-US" w:bidi="he-IL"/>
+        </w:rPr>
+        <w:t>, וזה מה שקיבלנו:</w:t>
+      </w:r>
+    </w:p>
+    <w:p>
+      <w:pPr>
+        <w:bidi/>
+        <w:rPr>
+          <w:rtl/>
+          <w:lang w:val="en-US" w:bidi="he-IL"/>
+        </w:rPr>
+      </w:pPr>
+      <w:r>
+        <w:rPr>
+          <w:noProof/>
+          <w:rtl/>
+          <w:lang w:val="he-IL" w:bidi="he-IL"/>
+        </w:rPr>
+        <w:drawing>
+          <wp:inline distT="0" distB="0" distL="0" distR="0" wp14:anchorId="7404DC0E" wp14:editId="7B0696BC">
+            <wp:extent cx="5731510" cy="2475865"/>
+            <wp:effectExtent l="0" t="0" r="2540" b="635"/>
+            <wp:docPr id="8" name="Picture 8" descr="Text&#10;&#10;Description automatically generated"/>
+            <wp:cNvGraphicFramePr>
+              <a:graphicFrameLocks xmlns:a="http://schemas.openxmlformats.org/drawingml/2006/main" noChangeAspect="1"/>
+            </wp:cNvGraphicFramePr>
+            <a:graphic xmlns:a="http://schemas.openxmlformats.org/drawingml/2006/main">
+              <a:graphicData uri="http://schemas.openxmlformats.org/drawingml/2006/picture">
+                <pic:pic xmlns:pic="http://schemas.openxmlformats.org/drawingml/2006/picture">
+                  <pic:nvPicPr>
+                    <pic:cNvPr id="8" name="Picture 8" descr="Text&#10;&#10;Description automatically generated"/>
+                    <pic:cNvPicPr/>
+                  </pic:nvPicPr>
+                  <pic:blipFill>
+                    <a:blip r:embed="rId11" cstate="print">
+                      <a:extLst>
+                        <a:ext uri="{28A0092B-C50C-407E-A947-70E740481C1C}">
+                          <a14:useLocalDpi xmlns:a14="http://schemas.microsoft.com/office/drawing/2010/main" val="0"/>
+                        </a:ext>
+                      </a:extLst>
+                    </a:blip>
+                    <a:stretch>
+                      <a:fillRect/>
+                    </a:stretch>
+                  </pic:blipFill>
+                  <pic:spPr>
+                    <a:xfrm>
+                      <a:off x="0" y="0"/>
+                      <a:ext cx="5731510" cy="2475865"/>
+                    </a:xfrm>
+                    <a:prstGeom prst="rect">
+                      <a:avLst/>
+                    </a:prstGeom>
+                  </pic:spPr>
+                </pic:pic>
+              </a:graphicData>
+            </a:graphic>
+          </wp:inline>
+        </w:drawing>
+      </w:r>
+    </w:p>
+    <w:p>
+      <w:pPr>
+        <w:bidi/>
+        <w:rPr>
+          <w:rtl/>
+          <w:lang w:val="en-US" w:bidi="he-IL"/>
+        </w:rPr>
+      </w:pPr>
+    </w:p>
+    <w:p>
+      <w:pPr>
+        <w:bidi/>
+        <w:rPr>
+          <w:rtl/>
+          <w:lang w:val="en-US" w:bidi="he-IL"/>
+        </w:rPr>
+      </w:pPr>
+      <w:r>
+        <w:rPr>
+          <w:rFonts w:hint="cs"/>
+          <w:rtl/>
+          <w:lang w:val="en-US" w:bidi="he-IL"/>
+        </w:rPr>
+        <w:t xml:space="preserve">בסוף העבודה, וכדי לא לאבד את ה- </w:t>
+      </w:r>
+      <w:r>
+        <w:rPr>
+          <w:lang w:val="en-US"/>
+        </w:rPr>
+        <w:t>credits</w:t>
+      </w:r>
+      <w:r>
+        <w:rPr>
+          <w:rFonts w:hint="cs"/>
+          <w:rtl/>
+          <w:lang w:val="en-US" w:bidi="he-IL"/>
+        </w:rPr>
+        <w:t xml:space="preserve"> שלנו ב- </w:t>
+      </w:r>
+      <w:r>
+        <w:rPr>
+          <w:rFonts w:hint="cs"/>
+          <w:lang w:val="en-US" w:bidi="he-IL"/>
+        </w:rPr>
+        <w:t>GCP</w:t>
+      </w:r>
+      <w:r>
+        <w:rPr>
+          <w:rFonts w:hint="cs"/>
+          <w:rtl/>
+          <w:lang w:val="en-US" w:bidi="he-IL"/>
+        </w:rPr>
+        <w:t xml:space="preserve"> ביצענו את הפקודה </w:t>
+      </w:r>
+      <w:r>
+        <w:rPr>
+          <w:lang w:val="en-US"/>
+        </w:rPr>
+        <w:t>terraform destroy</w:t>
+      </w:r>
+      <w:r>
+        <w:rPr>
+          <w:rFonts w:hint="cs"/>
+          <w:rtl/>
+          <w:lang w:val="en-US" w:bidi="he-IL"/>
+        </w:rPr>
+        <w:t xml:space="preserve"> שתמחק את כל המשאבים שיצרנו כולל גם את ה- </w:t>
+      </w:r>
+      <w:r>
+        <w:rPr>
+          <w:rFonts w:hint="cs"/>
+          <w:lang w:val="en-US" w:bidi="he-IL"/>
+        </w:rPr>
+        <w:t>MIG</w:t>
+      </w:r>
+      <w:r>
+        <w:rPr>
+          <w:rFonts w:hint="cs"/>
+          <w:rtl/>
+          <w:lang w:val="en-US" w:bidi="he-IL"/>
+        </w:rPr>
+        <w:t xml:space="preserve"> ואת ה- </w:t>
+      </w:r>
+      <w:r>
+        <w:rPr>
+          <w:lang w:val="en-US"/>
+        </w:rPr>
+        <w:t>template</w:t>
+      </w:r>
+      <w:r>
+        <w:rPr>
+          <w:rFonts w:hint="cs"/>
+          <w:rtl/>
+          <w:lang w:val="en-US" w:bidi="he-IL"/>
+        </w:rPr>
+        <w:t xml:space="preserve"> כפי שמתואר בצילום הבא:</w:t>
+      </w:r>
+    </w:p>
+    <w:p>
+      <w:pPr>
+        <w:bidi/>
+        <w:rPr>
+          <w:rFonts w:hint="cs"/>
+          <w:rtl/>
+          <w:lang w:val="en-US" w:bidi="he-IL"/>
+        </w:rPr>
+      </w:pPr>
+      <w:r>
+        <w:rPr>
+          <w:noProof/>
+          <w:rtl/>
+          <w:lang w:val="he-IL" w:bidi="he-IL"/>
+        </w:rPr>
+        <w:drawing>
+          <wp:inline distT="0" distB="0" distL="0" distR="0" wp14:anchorId="46BC6F74" wp14:editId="42ADB562">
+            <wp:extent cx="5731510" cy="864235"/>
+            <wp:effectExtent l="0" t="0" r="2540" b="0"/>
+            <wp:docPr id="9" name="Picture 9" descr="Text&#10;&#10;Description automatically generated"/>
+            <wp:cNvGraphicFramePr>
+              <a:graphicFrameLocks xmlns:a="http://schemas.openxmlformats.org/drawingml/2006/main" noChangeAspect="1"/>
+            </wp:cNvGraphicFramePr>
+            <a:graphic xmlns:a="http://schemas.openxmlformats.org/drawingml/2006/main">
+              <a:graphicData uri="http://schemas.openxmlformats.org/drawingml/2006/picture">
+                <pic:pic xmlns:pic="http://schemas.openxmlformats.org/drawingml/2006/picture">
+                  <pic:nvPicPr>
+                    <pic:cNvPr id="9" name="Picture 9" descr="Text&#10;&#10;Description automatically generated"/>
+                    <pic:cNvPicPr/>
+                  </pic:nvPicPr>
+                  <pic:blipFill>
+                    <a:blip r:embed="rId12" cstate="print">
+                      <a:extLst>
+                        <a:ext uri="{28A0092B-C50C-407E-A947-70E740481C1C}">
+                          <a14:useLocalDpi xmlns:a14="http://schemas.microsoft.com/office/drawing/2010/main" val="0"/>
+                        </a:ext>
+                      </a:extLst>
+                    </a:blip>
+                    <a:stretch>
+                      <a:fillRect/>
+                    </a:stretch>
+                  </pic:blipFill>
+                  <pic:spPr>
+                    <a:xfrm>
+                      <a:off x="0" y="0"/>
+                      <a:ext cx="5731510" cy="864235"/>
+                    </a:xfrm>
+                    <a:prstGeom prst="rect">
+                      <a:avLst/>
+                    </a:prstGeom>
+                  </pic:spPr>
+                </pic:pic>
+              </a:graphicData>
+            </a:graphic>
+          </wp:inline>
+        </w:drawing>
+      </w:r>
     </w:p>
     <w:sectPr>
       <w:pgSz w:w="11906" w:h="16838"/>

</xml_diff>